<commit_message>
Minor changes in user manuals
</commit_message>
<xml_diff>
--- a/xmanuals/Eligibility Testing Manual.docx
+++ b/xmanuals/Eligibility Testing Manual.docx
@@ -109,7 +109,7 @@
                     </pic:cNvPicPr>
                   </pic:nvPicPr>
                   <pic:blipFill>
-                    <a:blip r:embed="rId5"/>
+                    <a:blip r:embed="rId6"/>
                     <a:srcRect/>
                     <a:stretch>
                       <a:fillRect/>
@@ -302,7 +302,7 @@
                     </pic:cNvPicPr>
                   </pic:nvPicPr>
                   <pic:blipFill>
-                    <a:blip r:embed="rId6"/>
+                    <a:blip r:embed="rId7"/>
                     <a:srcRect/>
                     <a:stretch>
                       <a:fillRect/>
@@ -417,7 +417,7 @@
                     </pic:cNvPicPr>
                   </pic:nvPicPr>
                   <pic:blipFill>
-                    <a:blip r:embed="rId7"/>
+                    <a:blip r:embed="rId8"/>
                     <a:srcRect/>
                     <a:stretch>
                       <a:fillRect/>
@@ -542,7 +542,7 @@
                     </pic:cNvPicPr>
                   </pic:nvPicPr>
                   <pic:blipFill>
-                    <a:blip r:embed="rId8"/>
+                    <a:blip r:embed="rId9"/>
                     <a:srcRect/>
                     <a:stretch>
                       <a:fillRect/>
@@ -784,7 +784,7 @@
                     </pic:cNvPicPr>
                   </pic:nvPicPr>
                   <pic:blipFill>
-                    <a:blip r:embed="rId9"/>
+                    <a:blip r:embed="rId10"/>
                     <a:srcRect/>
                     <a:stretch>
                       <a:fillRect/>
@@ -846,7 +846,23 @@
           <w:sz w:val="24"/>
           <w:szCs w:val="24"/>
         </w:rPr>
-        <w:t xml:space="preserve">When the generate </w:t>
+        <w:t xml:space="preserve">When the </w:t>
+      </w:r>
+      <w:r>
+        <w:rPr>
+          <w:rFonts w:ascii="Times New Roman" w:hAnsi="Times New Roman" w:cs="Times New Roman"/>
+          <w:sz w:val="24"/>
+          <w:szCs w:val="24"/>
+        </w:rPr>
+        <w:t>download</w:t>
+      </w:r>
+      <w:r>
+        <w:rPr>
+          <w:rFonts w:ascii="Times New Roman" w:hAnsi="Times New Roman" w:cs="Times New Roman"/>
+          <w:sz w:val="24"/>
+          <w:szCs w:val="24"/>
+        </w:rPr>
+        <w:t xml:space="preserve"> </w:t>
       </w:r>
       <w:proofErr w:type="spellStart"/>
       <w:r>
@@ -947,18 +963,18 @@
           <wp:anchor distT="0" distB="0" distL="114300" distR="114300" simplePos="0" relativeHeight="251670528" behindDoc="1" locked="0" layoutInCell="1" allowOverlap="1">
             <wp:simplePos x="0" y="0"/>
             <wp:positionH relativeFrom="column">
-              <wp:posOffset>19050</wp:posOffset>
+              <wp:posOffset>-428625</wp:posOffset>
             </wp:positionH>
             <wp:positionV relativeFrom="paragraph">
-              <wp:posOffset>175260</wp:posOffset>
+              <wp:posOffset>118110</wp:posOffset>
             </wp:positionV>
-            <wp:extent cx="3408045" cy="2251075"/>
+            <wp:extent cx="3408045" cy="2247900"/>
             <wp:effectExtent l="19050" t="0" r="1905" b="0"/>
             <wp:wrapTight wrapText="bothSides">
               <wp:wrapPolygon edited="0">
                 <wp:start x="-121" y="0"/>
-                <wp:lineTo x="-121" y="21387"/>
-                <wp:lineTo x="21612" y="21387"/>
+                <wp:lineTo x="-121" y="21417"/>
+                <wp:lineTo x="21612" y="21417"/>
                 <wp:lineTo x="21612" y="0"/>
                 <wp:lineTo x="-121" y="0"/>
               </wp:wrapPolygon>
@@ -977,7 +993,7 @@
                     </pic:cNvPicPr>
                   </pic:nvPicPr>
                   <pic:blipFill>
-                    <a:blip r:embed="rId10"/>
+                    <a:blip r:embed="rId11"/>
                     <a:srcRect/>
                     <a:stretch>
                       <a:fillRect/>
@@ -986,7 +1002,7 @@
                   <pic:spPr bwMode="auto">
                     <a:xfrm>
                       <a:off x="0" y="0"/>
-                      <a:ext cx="3408045" cy="2251075"/>
+                      <a:ext cx="3408045" cy="2247900"/>
                     </a:xfrm>
                     <a:prstGeom prst="rect">
                       <a:avLst/>
@@ -1133,19 +1149,19 @@
           <wp:anchor distT="0" distB="0" distL="114300" distR="114300" simplePos="0" relativeHeight="251671552" behindDoc="1" locked="0" layoutInCell="1" allowOverlap="1">
             <wp:simplePos x="0" y="0"/>
             <wp:positionH relativeFrom="column">
-              <wp:posOffset>-71755</wp:posOffset>
+              <wp:posOffset>-3523615</wp:posOffset>
             </wp:positionH>
             <wp:positionV relativeFrom="paragraph">
-              <wp:posOffset>137160</wp:posOffset>
+              <wp:posOffset>361950</wp:posOffset>
             </wp:positionV>
-            <wp:extent cx="3505835" cy="2000885"/>
+            <wp:extent cx="3505200" cy="2000250"/>
             <wp:effectExtent l="19050" t="0" r="0" b="0"/>
             <wp:wrapTight wrapText="bothSides">
               <wp:wrapPolygon edited="0">
                 <wp:start x="-117" y="0"/>
-                <wp:lineTo x="-117" y="21387"/>
-                <wp:lineTo x="21596" y="21387"/>
-                <wp:lineTo x="21596" y="0"/>
+                <wp:lineTo x="-117" y="21394"/>
+                <wp:lineTo x="21600" y="21394"/>
+                <wp:lineTo x="21600" y="0"/>
                 <wp:lineTo x="-117" y="0"/>
               </wp:wrapPolygon>
             </wp:wrapTight>
@@ -1163,7 +1179,7 @@
                     </pic:cNvPicPr>
                   </pic:nvPicPr>
                   <pic:blipFill>
-                    <a:blip r:embed="rId11"/>
+                    <a:blip r:embed="rId12"/>
                     <a:srcRect/>
                     <a:stretch>
                       <a:fillRect/>
@@ -1172,7 +1188,7 @@
                   <pic:spPr bwMode="auto">
                     <a:xfrm>
                       <a:off x="0" y="0"/>
-                      <a:ext cx="3505835" cy="2000885"/>
+                      <a:ext cx="3505200" cy="2000250"/>
                     </a:xfrm>
                     <a:prstGeom prst="rect">
                       <a:avLst/>
@@ -1256,10 +1272,10 @@
           <wp:anchor distT="0" distB="0" distL="114300" distR="114300" simplePos="0" relativeHeight="251672576" behindDoc="1" locked="0" layoutInCell="1" allowOverlap="1">
             <wp:simplePos x="0" y="0"/>
             <wp:positionH relativeFrom="column">
-              <wp:posOffset>-76835</wp:posOffset>
+              <wp:posOffset>-361950</wp:posOffset>
             </wp:positionH>
             <wp:positionV relativeFrom="paragraph">
-              <wp:posOffset>260350</wp:posOffset>
+              <wp:posOffset>257175</wp:posOffset>
             </wp:positionV>
             <wp:extent cx="3562350" cy="1181100"/>
             <wp:effectExtent l="19050" t="0" r="0" b="0"/>
@@ -1286,7 +1302,7 @@
                     </pic:cNvPicPr>
                   </pic:nvPicPr>
                   <pic:blipFill>
-                    <a:blip r:embed="rId12"/>
+                    <a:blip r:embed="rId13"/>
                     <a:srcRect/>
                     <a:stretch>
                       <a:fillRect/>
@@ -1420,7 +1436,7 @@
                     </pic:cNvPicPr>
                   </pic:nvPicPr>
                   <pic:blipFill>
-                    <a:blip r:embed="rId13"/>
+                    <a:blip r:embed="rId14"/>
                     <a:srcRect/>
                     <a:stretch>
                       <a:fillRect/>
@@ -1496,6 +1512,7 @@
           <w:ilvl w:val="0"/>
           <w:numId w:val="1"/>
         </w:numPr>
+        <w:spacing w:before="240"/>
         <w:rPr>
           <w:rFonts w:ascii="Times New Roman" w:hAnsi="Times New Roman" w:cs="Times New Roman"/>
           <w:sz w:val="24"/>
@@ -1551,7 +1568,23 @@
           <w:sz w:val="24"/>
           <w:szCs w:val="24"/>
         </w:rPr>
-        <w:t xml:space="preserve"> mark on the corresponding ineligibility type. </w:t>
+        <w:t xml:space="preserve"> mark on the corresponding ineligibility </w:t>
+      </w:r>
+      <w:r>
+        <w:rPr>
+          <w:rFonts w:ascii="Times New Roman" w:hAnsi="Times New Roman" w:cs="Times New Roman"/>
+          <w:sz w:val="24"/>
+          <w:szCs w:val="24"/>
+        </w:rPr>
+        <w:softHyphen/>
+      </w:r>
+      <w:r>
+        <w:rPr>
+          <w:rFonts w:ascii="Times New Roman" w:hAnsi="Times New Roman" w:cs="Times New Roman"/>
+          <w:sz w:val="24"/>
+          <w:szCs w:val="24"/>
+        </w:rPr>
+        <w:t xml:space="preserve">type. </w:t>
       </w:r>
     </w:p>
     <w:p>
@@ -1613,24 +1646,6 @@
     </w:p>
     <w:p>
       <w:pPr>
-        <w:rPr>
-          <w:rFonts w:ascii="Times New Roman" w:hAnsi="Times New Roman" w:cs="Times New Roman"/>
-          <w:sz w:val="24"/>
-          <w:szCs w:val="24"/>
-        </w:rPr>
-      </w:pPr>
-    </w:p>
-    <w:p>
-      <w:pPr>
-        <w:rPr>
-          <w:rFonts w:ascii="Times New Roman" w:hAnsi="Times New Roman" w:cs="Times New Roman"/>
-          <w:sz w:val="24"/>
-          <w:szCs w:val="24"/>
-        </w:rPr>
-      </w:pPr>
-    </w:p>
-    <w:p>
-      <w:pPr>
         <w:pStyle w:val="ListParagraph"/>
         <w:numPr>
           <w:ilvl w:val="0"/>
@@ -1660,6 +1675,109 @@
           <w:szCs w:val="24"/>
         </w:rPr>
       </w:pPr>
+    </w:p>
+    <w:p>
+      <w:pPr>
+        <w:ind w:left="360"/>
+        <w:rPr>
+          <w:rFonts w:ascii="Times New Roman" w:hAnsi="Times New Roman" w:cs="Times New Roman"/>
+          <w:sz w:val="24"/>
+          <w:szCs w:val="24"/>
+        </w:rPr>
+      </w:pPr>
+    </w:p>
+    <w:p>
+      <w:pPr>
+        <w:ind w:left="360"/>
+        <w:rPr>
+          <w:rFonts w:ascii="Times New Roman" w:hAnsi="Times New Roman" w:cs="Times New Roman"/>
+          <w:sz w:val="24"/>
+          <w:szCs w:val="24"/>
+        </w:rPr>
+      </w:pPr>
+    </w:p>
+    <w:p>
+      <w:pPr>
+        <w:ind w:left="360"/>
+        <w:rPr>
+          <w:rFonts w:ascii="Times New Roman" w:hAnsi="Times New Roman" w:cs="Times New Roman"/>
+          <w:sz w:val="24"/>
+          <w:szCs w:val="24"/>
+        </w:rPr>
+      </w:pPr>
+    </w:p>
+    <w:p>
+      <w:pPr>
+        <w:ind w:left="360"/>
+        <w:rPr>
+          <w:rFonts w:ascii="Times New Roman" w:hAnsi="Times New Roman" w:cs="Times New Roman"/>
+          <w:sz w:val="24"/>
+          <w:szCs w:val="24"/>
+        </w:rPr>
+      </w:pPr>
+      <w:r>
+        <w:rPr>
+          <w:rFonts w:ascii="Times New Roman" w:hAnsi="Times New Roman" w:cs="Times New Roman"/>
+          <w:sz w:val="24"/>
+          <w:szCs w:val="24"/>
+        </w:rPr>
+        <w:lastRenderedPageBreak/>
+        <w:t>Sample Screenshot:</w:t>
+      </w:r>
+    </w:p>
+    <w:p>
+      <w:pPr>
+        <w:ind w:left="360"/>
+        <w:rPr>
+          <w:rFonts w:ascii="Times New Roman" w:hAnsi="Times New Roman" w:cs="Times New Roman"/>
+          <w:sz w:val="24"/>
+          <w:szCs w:val="24"/>
+        </w:rPr>
+      </w:pPr>
+      <w:r>
+        <w:rPr>
+          <w:rFonts w:ascii="Times New Roman" w:hAnsi="Times New Roman" w:cs="Times New Roman"/>
+          <w:sz w:val="24"/>
+          <w:szCs w:val="24"/>
+        </w:rPr>
+        <w:t xml:space="preserve"> </w:t>
+      </w:r>
+      <w:r>
+        <w:rPr>
+          <w:rFonts w:ascii="Times New Roman" w:hAnsi="Times New Roman" w:cs="Times New Roman"/>
+          <w:sz w:val="24"/>
+          <w:szCs w:val="24"/>
+        </w:rPr>
+        <w:t>(</w:t>
+      </w:r>
+      <w:proofErr w:type="gramStart"/>
+      <w:r>
+        <w:rPr>
+          <w:rFonts w:ascii="Times New Roman" w:hAnsi="Times New Roman" w:cs="Times New Roman"/>
+          <w:sz w:val="24"/>
+          <w:szCs w:val="24"/>
+        </w:rPr>
+        <w:t>sorted</w:t>
+      </w:r>
+      <w:proofErr w:type="gramEnd"/>
+      <w:r>
+        <w:rPr>
+          <w:rFonts w:ascii="Times New Roman" w:hAnsi="Times New Roman" w:cs="Times New Roman"/>
+          <w:sz w:val="24"/>
+          <w:szCs w:val="24"/>
+        </w:rPr>
+        <w:t xml:space="preserve"> by student number, ascending order)</w:t>
+      </w:r>
+    </w:p>
+    <w:p>
+      <w:pPr>
+        <w:ind w:left="360"/>
+        <w:rPr>
+          <w:rFonts w:ascii="Times New Roman" w:hAnsi="Times New Roman" w:cs="Times New Roman"/>
+          <w:sz w:val="24"/>
+          <w:szCs w:val="24"/>
+        </w:rPr>
+      </w:pPr>
       <w:r>
         <w:rPr>
           <w:rFonts w:ascii="Times New Roman" w:hAnsi="Times New Roman" w:cs="Times New Roman"/>
@@ -1667,25 +1785,24 @@
           <w:sz w:val="24"/>
           <w:szCs w:val="24"/>
         </w:rPr>
-        <w:lastRenderedPageBreak/>
         <w:drawing>
           <wp:anchor distT="0" distB="0" distL="114300" distR="114300" simplePos="0" relativeHeight="251674624" behindDoc="1" locked="0" layoutInCell="1" allowOverlap="1">
             <wp:simplePos x="0" y="0"/>
             <wp:positionH relativeFrom="column">
-              <wp:posOffset>251460</wp:posOffset>
+              <wp:posOffset>95250</wp:posOffset>
             </wp:positionH>
             <wp:positionV relativeFrom="paragraph">
-              <wp:posOffset>0</wp:posOffset>
+              <wp:posOffset>133350</wp:posOffset>
             </wp:positionV>
-            <wp:extent cx="5464175" cy="3260725"/>
-            <wp:effectExtent l="19050" t="0" r="3175" b="0"/>
+            <wp:extent cx="4762500" cy="2838450"/>
+            <wp:effectExtent l="19050" t="0" r="0" b="0"/>
             <wp:wrapTight wrapText="bothSides">
               <wp:wrapPolygon edited="0">
-                <wp:start x="-75" y="0"/>
-                <wp:lineTo x="-75" y="21453"/>
-                <wp:lineTo x="21613" y="21453"/>
-                <wp:lineTo x="21613" y="0"/>
-                <wp:lineTo x="-75" y="0"/>
+                <wp:start x="-86" y="0"/>
+                <wp:lineTo x="-86" y="21455"/>
+                <wp:lineTo x="21600" y="21455"/>
+                <wp:lineTo x="21600" y="0"/>
+                <wp:lineTo x="-86" y="0"/>
               </wp:wrapPolygon>
             </wp:wrapTight>
             <wp:docPr id="19" name="Picture 19"/>
@@ -1702,7 +1819,7 @@
                     </pic:cNvPicPr>
                   </pic:nvPicPr>
                   <pic:blipFill>
-                    <a:blip r:embed="rId14"/>
+                    <a:blip r:embed="rId15"/>
                     <a:srcRect/>
                     <a:stretch>
                       <a:fillRect/>
@@ -1711,7 +1828,7 @@
                   <pic:spPr bwMode="auto">
                     <a:xfrm>
                       <a:off x="0" y="0"/>
-                      <a:ext cx="5464175" cy="3260725"/>
+                      <a:ext cx="4762500" cy="2838450"/>
                     </a:xfrm>
                     <a:prstGeom prst="rect">
                       <a:avLst/>
@@ -1730,14 +1847,96 @@
           </wp:anchor>
         </w:drawing>
       </w:r>
-      <w:r>
-        <w:rPr>
-          <w:rFonts w:ascii="Times New Roman" w:hAnsi="Times New Roman" w:cs="Times New Roman"/>
-          <w:sz w:val="24"/>
-          <w:szCs w:val="24"/>
-        </w:rPr>
-        <w:t>Sample Screenshot:</w:t>
-      </w:r>
+    </w:p>
+    <w:p>
+      <w:pPr>
+        <w:ind w:left="360"/>
+        <w:rPr>
+          <w:rFonts w:ascii="Times New Roman" w:hAnsi="Times New Roman" w:cs="Times New Roman"/>
+          <w:sz w:val="24"/>
+          <w:szCs w:val="24"/>
+        </w:rPr>
+      </w:pPr>
+    </w:p>
+    <w:p>
+      <w:pPr>
+        <w:ind w:left="360"/>
+        <w:rPr>
+          <w:rFonts w:ascii="Times New Roman" w:hAnsi="Times New Roman" w:cs="Times New Roman"/>
+          <w:sz w:val="24"/>
+          <w:szCs w:val="24"/>
+        </w:rPr>
+      </w:pPr>
+    </w:p>
+    <w:p>
+      <w:pPr>
+        <w:ind w:left="360"/>
+        <w:rPr>
+          <w:rFonts w:ascii="Times New Roman" w:hAnsi="Times New Roman" w:cs="Times New Roman"/>
+          <w:sz w:val="24"/>
+          <w:szCs w:val="24"/>
+        </w:rPr>
+      </w:pPr>
+    </w:p>
+    <w:p>
+      <w:pPr>
+        <w:ind w:left="360"/>
+        <w:rPr>
+          <w:rFonts w:ascii="Times New Roman" w:hAnsi="Times New Roman" w:cs="Times New Roman"/>
+          <w:sz w:val="24"/>
+          <w:szCs w:val="24"/>
+        </w:rPr>
+      </w:pPr>
+    </w:p>
+    <w:p>
+      <w:pPr>
+        <w:ind w:left="360"/>
+        <w:rPr>
+          <w:rFonts w:ascii="Times New Roman" w:hAnsi="Times New Roman" w:cs="Times New Roman"/>
+          <w:sz w:val="24"/>
+          <w:szCs w:val="24"/>
+        </w:rPr>
+      </w:pPr>
+    </w:p>
+    <w:p>
+      <w:pPr>
+        <w:ind w:left="360"/>
+        <w:rPr>
+          <w:rFonts w:ascii="Times New Roman" w:hAnsi="Times New Roman" w:cs="Times New Roman"/>
+          <w:sz w:val="24"/>
+          <w:szCs w:val="24"/>
+        </w:rPr>
+      </w:pPr>
+    </w:p>
+    <w:p>
+      <w:pPr>
+        <w:ind w:left="360"/>
+        <w:rPr>
+          <w:rFonts w:ascii="Times New Roman" w:hAnsi="Times New Roman" w:cs="Times New Roman"/>
+          <w:sz w:val="24"/>
+          <w:szCs w:val="24"/>
+        </w:rPr>
+      </w:pPr>
+    </w:p>
+    <w:p>
+      <w:pPr>
+        <w:ind w:left="360"/>
+        <w:rPr>
+          <w:rFonts w:ascii="Times New Roman" w:hAnsi="Times New Roman" w:cs="Times New Roman"/>
+          <w:sz w:val="24"/>
+          <w:szCs w:val="24"/>
+        </w:rPr>
+      </w:pPr>
+    </w:p>
+    <w:p>
+      <w:pPr>
+        <w:ind w:left="360"/>
+        <w:rPr>
+          <w:rFonts w:ascii="Times New Roman" w:hAnsi="Times New Roman" w:cs="Times New Roman"/>
+          <w:sz w:val="24"/>
+          <w:szCs w:val="24"/>
+        </w:rPr>
+      </w:pPr>
     </w:p>
     <w:p>
       <w:pPr>
@@ -1759,20 +1958,20 @@
           <wp:anchor distT="0" distB="0" distL="114300" distR="114300" simplePos="0" relativeHeight="251675648" behindDoc="1" locked="0" layoutInCell="1" allowOverlap="1">
             <wp:simplePos x="0" y="0"/>
             <wp:positionH relativeFrom="column">
-              <wp:posOffset>251460</wp:posOffset>
+              <wp:posOffset>95250</wp:posOffset>
             </wp:positionH>
             <wp:positionV relativeFrom="paragraph">
-              <wp:posOffset>240665</wp:posOffset>
+              <wp:posOffset>467360</wp:posOffset>
             </wp:positionV>
-            <wp:extent cx="5464175" cy="3311525"/>
-            <wp:effectExtent l="19050" t="0" r="3175" b="0"/>
+            <wp:extent cx="4591050" cy="2781300"/>
+            <wp:effectExtent l="19050" t="0" r="0" b="0"/>
             <wp:wrapTight wrapText="bothSides">
               <wp:wrapPolygon edited="0">
-                <wp:start x="-75" y="0"/>
-                <wp:lineTo x="-75" y="21496"/>
-                <wp:lineTo x="21613" y="21496"/>
-                <wp:lineTo x="21613" y="0"/>
-                <wp:lineTo x="-75" y="0"/>
+                <wp:start x="-90" y="0"/>
+                <wp:lineTo x="-90" y="21452"/>
+                <wp:lineTo x="21600" y="21452"/>
+                <wp:lineTo x="21600" y="0"/>
+                <wp:lineTo x="-90" y="0"/>
               </wp:wrapPolygon>
             </wp:wrapTight>
             <wp:docPr id="22" name="Picture 22"/>
@@ -1789,7 +1988,7 @@
                     </pic:cNvPicPr>
                   </pic:nvPicPr>
                   <pic:blipFill>
-                    <a:blip r:embed="rId15"/>
+                    <a:blip r:embed="rId16"/>
                     <a:srcRect/>
                     <a:stretch>
                       <a:fillRect/>
@@ -1798,7 +1997,7 @@
                   <pic:spPr bwMode="auto">
                     <a:xfrm>
                       <a:off x="0" y="0"/>
-                      <a:ext cx="5464175" cy="3311525"/>
+                      <a:ext cx="4591050" cy="2781300"/>
                     </a:xfrm>
                     <a:prstGeom prst="rect">
                       <a:avLst/>
@@ -1817,50 +2016,6 @@
           </wp:anchor>
         </w:drawing>
       </w:r>
-      <w:r>
-        <w:rPr>
-          <w:rFonts w:ascii="Times New Roman" w:hAnsi="Times New Roman" w:cs="Times New Roman"/>
-          <w:sz w:val="24"/>
-          <w:szCs w:val="24"/>
-        </w:rPr>
-        <w:t xml:space="preserve"> </w:t>
-      </w:r>
-      <w:r>
-        <w:rPr>
-          <w:rFonts w:ascii="Times New Roman" w:hAnsi="Times New Roman" w:cs="Times New Roman"/>
-          <w:sz w:val="24"/>
-          <w:szCs w:val="24"/>
-        </w:rPr>
-        <w:t>(</w:t>
-      </w:r>
-      <w:proofErr w:type="gramStart"/>
-      <w:r>
-        <w:rPr>
-          <w:rFonts w:ascii="Times New Roman" w:hAnsi="Times New Roman" w:cs="Times New Roman"/>
-          <w:sz w:val="24"/>
-          <w:szCs w:val="24"/>
-        </w:rPr>
-        <w:t>sorted</w:t>
-      </w:r>
-      <w:proofErr w:type="gramEnd"/>
-      <w:r>
-        <w:rPr>
-          <w:rFonts w:ascii="Times New Roman" w:hAnsi="Times New Roman" w:cs="Times New Roman"/>
-          <w:sz w:val="24"/>
-          <w:szCs w:val="24"/>
-        </w:rPr>
-        <w:t xml:space="preserve"> by student number, ascending order)</w:t>
-      </w:r>
-    </w:p>
-    <w:p>
-      <w:pPr>
-        <w:ind w:left="360"/>
-        <w:rPr>
-          <w:rFonts w:ascii="Times New Roman" w:hAnsi="Times New Roman" w:cs="Times New Roman"/>
-          <w:sz w:val="24"/>
-          <w:szCs w:val="24"/>
-        </w:rPr>
-      </w:pPr>
       <w:r>
         <w:rPr>
           <w:rFonts w:ascii="Times New Roman" w:hAnsi="Times New Roman" w:cs="Times New Roman"/>
@@ -2533,4 +2688,16 @@
   <a:objectDefaults/>
   <a:extraClrSchemeLst/>
 </a:theme>
+</file>
+
+<file path=customXml/item1.xml><?xml version="1.0" encoding="utf-8"?>
+<b:Sources xmlns:b="http://schemas.openxmlformats.org/officeDocument/2006/bibliography" xmlns="http://schemas.openxmlformats.org/officeDocument/2006/bibliography" SelectedStyle="\MLA.XSL" StyleName="MLA"/>
+</file>
+
+<file path=customXml/itemProps1.xml><?xml version="1.0" encoding="utf-8"?>
+<ds:datastoreItem xmlns:ds="http://schemas.openxmlformats.org/officeDocument/2006/customXml" ds:itemID="{E3FE28F4-7342-48C2-97E9-D35BA4E7535A}">
+  <ds:schemaRefs>
+    <ds:schemaRef ds:uri="http://schemas.openxmlformats.org/officeDocument/2006/bibliography"/>
+  </ds:schemaRefs>
+</ds:datastoreItem>
 </file>
</xml_diff>